<commit_message>
add some another calculations
</commit_message>
<xml_diff>
--- a/Проверка решения.docx
+++ b/Проверка решения.docx
@@ -30,20 +30,33 @@
           <v:shape id="_x0000_i1025" type="#_x0000_t75" style="width:397.8pt;height:316.2pt" o:ole="">
             <v:imagedata r:id="rId4" o:title=""/>
           </v:shape>
-          <o:OLEObject Type="Embed" ProgID="Equation.DSMT4" ShapeID="_x0000_i1025" DrawAspect="Content" ObjectID="_1726555837" r:id="rId5"/>
+          <o:OLEObject Type="Embed" ProgID="Equation.DSMT4" ShapeID="_x0000_i1025" DrawAspect="Content" ObjectID="_1726859608" r:id="rId5"/>
         </w:object>
       </w:r>
     </w:p>
     <w:p>
       <w:r>
         <w:rPr>
-          <w:position w:val="-204"/>
+          <w:position w:val="-188"/>
         </w:rPr>
-        <w:object w:dxaOrig="20299" w:dyaOrig="9680" w14:anchorId="0A496885">
-          <v:shape id="_x0000_i1026" type="#_x0000_t75" style="width:1015.2pt;height:484.2pt" o:ole="">
+        <w:object w:dxaOrig="19800" w:dyaOrig="14120" w14:anchorId="0A496885">
+          <v:shape id="_x0000_i1052" type="#_x0000_t75" style="width:990pt;height:706.2pt" o:ole="">
             <v:imagedata r:id="rId6" o:title=""/>
           </v:shape>
-          <o:OLEObject Type="Embed" ProgID="Equation.DSMT4" ShapeID="_x0000_i1026" DrawAspect="Content" ObjectID="_1726555838" r:id="rId7"/>
+          <o:OLEObject Type="Embed" ProgID="Equation.DSMT4" ShapeID="_x0000_i1052" DrawAspect="Content" ObjectID="_1726859609" r:id="rId7"/>
+        </w:object>
+      </w:r>
+    </w:p>
+    <w:p>
+      <w:r>
+        <w:rPr>
+          <w:position w:val="-134"/>
+        </w:rPr>
+        <w:object w:dxaOrig="18580" w:dyaOrig="2980" w14:anchorId="1E1BD4FC">
+          <v:shape id="_x0000_i1040" type="#_x0000_t75" style="width:928.8pt;height:150pt" o:ole="">
+            <v:imagedata r:id="rId8" o:title=""/>
+          </v:shape>
+          <o:OLEObject Type="Embed" ProgID="Equation.DSMT4" ShapeID="_x0000_i1040" DrawAspect="Content" ObjectID="_1726859610" r:id="rId9"/>
         </w:object>
       </w:r>
     </w:p>
@@ -55,13 +68,14 @@
       </w:pPr>
       <w:r>
         <w:rPr>
-          <w:position w:val="-134"/>
+          <w:position w:val="-34"/>
+          <w:lang w:val="en-US"/>
         </w:rPr>
-        <w:object w:dxaOrig="18580" w:dyaOrig="2980" w14:anchorId="1E1BD4FC">
-          <v:shape id="_x0000_i1029" type="#_x0000_t75" style="width:928.8pt;height:150pt" o:ole="">
-            <v:imagedata r:id="rId8" o:title=""/>
+        <w:object w:dxaOrig="20360" w:dyaOrig="4660" w14:anchorId="00544F15">
+          <v:shape id="_x0000_i1051" type="#_x0000_t75" style="width:1018.2pt;height:232.8pt" o:ole="">
+            <v:imagedata r:id="rId10" o:title=""/>
           </v:shape>
-          <o:OLEObject Type="Embed" ProgID="Equation.DSMT4" ShapeID="_x0000_i1029" DrawAspect="Content" ObjectID="_1726555839" r:id="rId9"/>
+          <o:OLEObject Type="Embed" ProgID="Equation.DSMT4" ShapeID="_x0000_i1051" DrawAspect="Content" ObjectID="_1726859611" r:id="rId11"/>
         </w:object>
       </w:r>
     </w:p>

</xml_diff>